<commit_message>
Added references space into the document
test of git use
</commit_message>
<xml_diff>
--- a/CS401_BlackjackProjectSRS.docx
+++ b/CS401_BlackjackProjectSRS.docx
@@ -366,7 +366,7 @@
               <w:rPr>
                 <w:color w:val="000000"/>
               </w:rPr>
-              <w:t xml:space="preserve">Your name </w:t>
+              <w:t>Luis, Alexis, Aldrei, Rasheed</w:t>
             </w:r>
           </w:p>
         </w:tc>
@@ -3070,8 +3070,21 @@
       <w:pPr>
         <w:ind w:left="1440"/>
       </w:pPr>
-      <w:r>
-        <w:t xml:space="preserve">The Mine Pump Control System (MPC), is designed to monitor and pump flood water out of mine shafts. As underground mining operations take place far below the water table, flooding into mine galleries and shafts is an ever-present danger. </w:t>
+      <w:proofErr w:type="gramStart"/>
+      <w:r>
+        <w:t>The Mine Pump Control System (MPC),</w:t>
+      </w:r>
+      <w:proofErr w:type="gramEnd"/>
+      <w:r>
+        <w:t xml:space="preserve"> is designed to monitor and pump flood water out of </w:t>
+      </w:r>
+      <w:proofErr w:type="gramStart"/>
+      <w:r>
+        <w:t>mine</w:t>
+      </w:r>
+      <w:proofErr w:type="gramEnd"/>
+      <w:r>
+        <w:t xml:space="preserve"> shafts. As underground mining operations take place far below the water table, flooding into mine galleries and shafts is an ever-present danger. </w:t>
       </w:r>
     </w:p>
     <w:p>
@@ -3834,6 +3847,270 @@
         <w:t>The system must process a data-feed from the University billing system that contains new student records. The feed will be in the form of a comma-separated text file and will be exported from the billing system nightly with new student records. The fields included in the file are student name, student id, and student pin number.  </w:t>
       </w:r>
       <w:bookmarkEnd w:id="25"/>
+    </w:p>
+    <w:p>
+      <w:pPr>
+        <w:ind w:left="1440"/>
+        <w:rPr>
+          <w:color w:val="7030A0"/>
+        </w:rPr>
+      </w:pPr>
+    </w:p>
+    <w:p>
+      <w:pPr>
+        <w:ind w:left="1440"/>
+        <w:rPr>
+          <w:color w:val="7030A0"/>
+        </w:rPr>
+      </w:pPr>
+    </w:p>
+    <w:p>
+      <w:pPr>
+        <w:ind w:left="1440"/>
+        <w:rPr>
+          <w:color w:val="7030A0"/>
+        </w:rPr>
+      </w:pPr>
+    </w:p>
+    <w:p>
+      <w:pPr>
+        <w:ind w:left="1440"/>
+        <w:rPr>
+          <w:color w:val="7030A0"/>
+        </w:rPr>
+      </w:pPr>
+    </w:p>
+    <w:p>
+      <w:pPr>
+        <w:ind w:left="1440"/>
+        <w:rPr>
+          <w:color w:val="7030A0"/>
+        </w:rPr>
+      </w:pPr>
+    </w:p>
+    <w:p>
+      <w:pPr>
+        <w:ind w:left="1440"/>
+        <w:rPr>
+          <w:color w:val="7030A0"/>
+        </w:rPr>
+      </w:pPr>
+    </w:p>
+    <w:p>
+      <w:pPr>
+        <w:ind w:left="1440"/>
+        <w:rPr>
+          <w:color w:val="7030A0"/>
+        </w:rPr>
+      </w:pPr>
+    </w:p>
+    <w:p>
+      <w:pPr>
+        <w:ind w:left="1440"/>
+        <w:rPr>
+          <w:color w:val="7030A0"/>
+        </w:rPr>
+      </w:pPr>
+    </w:p>
+    <w:p>
+      <w:pPr>
+        <w:ind w:left="1440"/>
+        <w:rPr>
+          <w:color w:val="7030A0"/>
+        </w:rPr>
+      </w:pPr>
+    </w:p>
+    <w:p>
+      <w:pPr>
+        <w:ind w:left="1440"/>
+        <w:rPr>
+          <w:color w:val="7030A0"/>
+        </w:rPr>
+      </w:pPr>
+    </w:p>
+    <w:p>
+      <w:pPr>
+        <w:ind w:left="1440"/>
+        <w:rPr>
+          <w:color w:val="7030A0"/>
+        </w:rPr>
+      </w:pPr>
+    </w:p>
+    <w:p>
+      <w:pPr>
+        <w:ind w:left="1440"/>
+        <w:rPr>
+          <w:color w:val="7030A0"/>
+        </w:rPr>
+      </w:pPr>
+    </w:p>
+    <w:p>
+      <w:pPr>
+        <w:ind w:left="1440"/>
+        <w:rPr>
+          <w:color w:val="7030A0"/>
+        </w:rPr>
+      </w:pPr>
+    </w:p>
+    <w:p>
+      <w:pPr>
+        <w:ind w:left="1440"/>
+        <w:rPr>
+          <w:color w:val="7030A0"/>
+        </w:rPr>
+      </w:pPr>
+    </w:p>
+    <w:p>
+      <w:pPr>
+        <w:ind w:left="1440"/>
+        <w:rPr>
+          <w:color w:val="7030A0"/>
+        </w:rPr>
+      </w:pPr>
+    </w:p>
+    <w:p>
+      <w:pPr>
+        <w:ind w:left="1440"/>
+        <w:rPr>
+          <w:color w:val="7030A0"/>
+        </w:rPr>
+      </w:pPr>
+    </w:p>
+    <w:p>
+      <w:pPr>
+        <w:ind w:left="1440"/>
+        <w:rPr>
+          <w:color w:val="7030A0"/>
+        </w:rPr>
+      </w:pPr>
+    </w:p>
+    <w:p>
+      <w:pPr>
+        <w:ind w:left="1440"/>
+        <w:rPr>
+          <w:color w:val="7030A0"/>
+        </w:rPr>
+      </w:pPr>
+    </w:p>
+    <w:p>
+      <w:pPr>
+        <w:ind w:left="1440"/>
+        <w:rPr>
+          <w:color w:val="7030A0"/>
+        </w:rPr>
+      </w:pPr>
+    </w:p>
+    <w:p>
+      <w:pPr>
+        <w:ind w:left="1440"/>
+        <w:rPr>
+          <w:color w:val="7030A0"/>
+        </w:rPr>
+      </w:pPr>
+    </w:p>
+    <w:p>
+      <w:pPr>
+        <w:ind w:left="1440"/>
+        <w:rPr>
+          <w:color w:val="7030A0"/>
+        </w:rPr>
+      </w:pPr>
+    </w:p>
+    <w:p>
+      <w:pPr>
+        <w:ind w:left="1440"/>
+        <w:rPr>
+          <w:color w:val="7030A0"/>
+        </w:rPr>
+      </w:pPr>
+    </w:p>
+    <w:p>
+      <w:pPr>
+        <w:ind w:left="1440"/>
+        <w:rPr>
+          <w:color w:val="7030A0"/>
+        </w:rPr>
+      </w:pPr>
+    </w:p>
+    <w:p>
+      <w:pPr>
+        <w:ind w:left="1440"/>
+        <w:rPr>
+          <w:color w:val="7030A0"/>
+        </w:rPr>
+      </w:pPr>
+    </w:p>
+    <w:p>
+      <w:pPr>
+        <w:ind w:left="1440"/>
+        <w:rPr>
+          <w:color w:val="7030A0"/>
+        </w:rPr>
+      </w:pPr>
+    </w:p>
+    <w:p>
+      <w:pPr>
+        <w:ind w:left="1440"/>
+        <w:rPr>
+          <w:color w:val="7030A0"/>
+        </w:rPr>
+      </w:pPr>
+    </w:p>
+    <w:p>
+      <w:pPr>
+        <w:ind w:left="1440"/>
+        <w:rPr>
+          <w:color w:val="7030A0"/>
+        </w:rPr>
+      </w:pPr>
+    </w:p>
+    <w:p>
+      <w:pPr>
+        <w:ind w:left="1440"/>
+        <w:rPr>
+          <w:color w:val="7030A0"/>
+        </w:rPr>
+      </w:pPr>
+    </w:p>
+    <w:p>
+      <w:pPr>
+        <w:ind w:left="1440"/>
+        <w:rPr>
+          <w:color w:val="7030A0"/>
+        </w:rPr>
+      </w:pPr>
+    </w:p>
+    <w:p>
+      <w:pPr>
+        <w:ind w:left="1440"/>
+        <w:rPr>
+          <w:color w:val="7030A0"/>
+        </w:rPr>
+      </w:pPr>
+    </w:p>
+    <w:p>
+      <w:pPr>
+        <w:ind w:left="1440"/>
+        <w:rPr>
+          <w:color w:val="7030A0"/>
+        </w:rPr>
+      </w:pPr>
+    </w:p>
+    <w:p>
+      <w:pPr>
+        <w:ind w:left="1440"/>
+        <w:rPr>
+          <w:color w:val="7030A0"/>
+        </w:rPr>
+      </w:pPr>
+    </w:p>
+    <w:p>
+      <w:pPr>
+        <w:ind w:left="1440"/>
+        <w:rPr>
+          <w:color w:val="7030A0"/>
+        </w:rPr>
+      </w:pPr>
     </w:p>
     <w:p>
       <w:pPr>
@@ -4120,6 +4397,46 @@
           <w:docGrid w:linePitch="360"/>
         </w:sectPr>
       </w:pPr>
+    </w:p>
+    <w:p/>
+    <w:p/>
+    <w:p/>
+    <w:p/>
+    <w:p/>
+    <w:p/>
+    <w:p/>
+    <w:p/>
+    <w:p/>
+    <w:p/>
+    <w:p/>
+    <w:p/>
+    <w:p/>
+    <w:p/>
+    <w:p/>
+    <w:p/>
+    <w:p/>
+    <w:p/>
+    <w:p/>
+    <w:p/>
+    <w:p/>
+    <w:p/>
+    <w:p/>
+    <w:p/>
+    <w:p/>
+    <w:p/>
+    <w:p/>
+    <w:p>
+      <w:pPr>
+        <w:pStyle w:val="Heading1"/>
+        <w:numPr>
+          <w:ilvl w:val="0"/>
+          <w:numId w:val="2"/>
+        </w:numPr>
+      </w:pPr>
+      <w:r>
+        <w:lastRenderedPageBreak/>
+        <w:t>References</w:t>
+      </w:r>
     </w:p>
     <w:p/>
     <w:sectPr>
@@ -4173,8 +4490,14 @@
       <w:rPr>
         <w:noProof/>
       </w:rPr>
-      <w:pict w14:anchorId="388965D8">
-        <v:rect id="Frame1" o:spid="_x0000_s1026" style="position:absolute;margin-left:0;margin-top:.05pt;width:4.65pt;height:9.35pt;z-index:-503316473;visibility:visible;mso-wrap-style:square;mso-wrap-distance-left:0;mso-wrap-distance-top:0;mso-wrap-distance-right:0;mso-wrap-distance-bottom:0;mso-position-horizontal:center;mso-position-horizontal-relative:margin;mso-position-vertical:absolute;mso-position-vertical-relative:text;v-text-anchor:top" o:gfxdata="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" o:allowincell="f" filled="f" stroked="f" strokeweight="0">
+    </w:r>
+    <w:r>
+      <w:rPr>
+        <w:noProof/>
+      </w:rPr>
+      <w:pict w14:anchorId="5FC5EC20">
+        <v:rect id="Rectangle 3" o:spid="_x0000_s1026" style="position:absolute;margin-left:0;margin-top:.05pt;width:4.65pt;height:9.35pt;z-index:-503316473;visibility:visible;mso-wrap-style:square;mso-width-percent:0;mso-height-percent:0;mso-wrap-distance-left:0;mso-wrap-distance-top:0;mso-wrap-distance-right:0;mso-wrap-distance-bottom:0;mso-position-horizontal:center;mso-position-horizontal-relative:margin;mso-position-vertical:absolute;mso-position-vertical-relative:text;mso-width-percent:0;mso-height-percent:0;mso-width-relative:page;mso-height-relative:page;v-text-anchor:top" o:gfxdata="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" o:allowincell="f" filled="f" stroked="f" strokeweight="0">
+          <o:lock v:ext="edit" aspectratio="t" verticies="t" text="t" shapetype="t"/>
           <v:textbox inset="0,0,0,0">
             <w:txbxContent>
               <w:p>
@@ -4237,8 +4560,14 @@
       <w:rPr>
         <w:noProof/>
       </w:rPr>
-      <w:pict w14:anchorId="5A7CC2A0">
-        <v:rect id="Frame2" o:spid="_x0000_s1025" style="position:absolute;margin-left:0;margin-top:.05pt;width:5.65pt;height:1.8pt;z-index:-503316474;visibility:visible;mso-wrap-style:square;mso-wrap-distance-left:0;mso-wrap-distance-top:0;mso-wrap-distance-right:0;mso-wrap-distance-bottom:0;mso-position-horizontal:center;mso-position-horizontal-relative:margin;mso-position-vertical:absolute;mso-position-vertical-relative:text;v-text-anchor:top" o:gfxdata="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" o:allowincell="f" filled="f" stroked="f" strokeweight="0">
+    </w:r>
+    <w:r>
+      <w:rPr>
+        <w:noProof/>
+      </w:rPr>
+      <w:pict w14:anchorId="745487A6">
+        <v:rect id="Rectangle 1" o:spid="_x0000_s1027" style="position:absolute;margin-left:0;margin-top:.05pt;width:5.65pt;height:1.8pt;z-index:-503316474;visibility:visible;mso-wrap-style:square;mso-width-percent:0;mso-height-percent:0;mso-wrap-distance-left:0;mso-wrap-distance-top:0;mso-wrap-distance-right:0;mso-wrap-distance-bottom:0;mso-position-horizontal:center;mso-position-horizontal-relative:margin;mso-position-vertical:absolute;mso-position-vertical-relative:text;mso-width-percent:0;mso-height-percent:0;mso-width-relative:page;mso-height-relative:page;v-text-anchor:top" o:gfxdata="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" o:allowincell="f" filled="f" stroked="f" strokeweight="0">
+          <o:lock v:ext="edit" aspectratio="t" verticies="t" text="t" shapetype="t"/>
           <v:textbox inset="0,0,0,0">
             <w:txbxContent>
               <w:p>
@@ -4325,8 +4654,16 @@
       <w:rPr>
         <w:rStyle w:val="PageNumber"/>
       </w:rPr>
-      <w:t>iii</w:t>
+      <w:t>ii</w:t>
     </w:r>
+    <w:proofErr w:type="spellStart"/>
+    <w:r>
+      <w:rPr>
+        <w:rStyle w:val="PageNumber"/>
+      </w:rPr>
+      <w:t>i</w:t>
+    </w:r>
+    <w:proofErr w:type="spellEnd"/>
     <w:r>
       <w:rPr>
         <w:rStyle w:val="PageNumber"/>
@@ -6179,20 +6516,20 @@
 </file>
 
 <file path=customXml/item2.xml><?xml version="1.0" encoding="utf-8"?>
-<p:properties xmlns:p="http://schemas.microsoft.com/office/2006/metadata/properties" xmlns:xsi="http://www.w3.org/2001/XMLSchema-instance" xmlns:pc="http://schemas.microsoft.com/office/infopath/2007/PartnerControls">
-  <documentManagement>
-    <_activity xmlns="dec52c3a-5492-42d3-9f21-3292938019d7" xsi:nil="true"/>
-  </documentManagement>
-</p:properties>
-</file>
-
-<file path=customXml/item3.xml><?xml version="1.0" encoding="utf-8"?>
 <?mso-contentType ?>
 <FormTemplates xmlns="http://schemas.microsoft.com/sharepoint/v3/contenttype/forms">
   <Display>DocumentLibraryForm</Display>
   <Edit>DocumentLibraryForm</Edit>
   <New>DocumentLibraryForm</New>
 </FormTemplates>
+</file>
+
+<file path=customXml/item3.xml><?xml version="1.0" encoding="utf-8"?>
+<p:properties xmlns:p="http://schemas.microsoft.com/office/2006/metadata/properties" xmlns:xsi="http://www.w3.org/2001/XMLSchema-instance" xmlns:pc="http://schemas.microsoft.com/office/infopath/2007/PartnerControls">
+  <documentManagement>
+    <_activity xmlns="dec52c3a-5492-42d3-9f21-3292938019d7" xsi:nil="true"/>
+  </documentManagement>
+</p:properties>
 </file>
 
 <file path=customXml/itemProps1.xml><?xml version="1.0" encoding="utf-8"?>
@@ -6214,6 +6551,14 @@
 </file>
 
 <file path=customXml/itemProps2.xml><?xml version="1.0" encoding="utf-8"?>
+<ds:datastoreItem xmlns:ds="http://schemas.openxmlformats.org/officeDocument/2006/customXml" ds:itemID="{1D69BB13-F2A5-4127-9B34-94F6366F0D3C}">
+  <ds:schemaRefs>
+    <ds:schemaRef ds:uri="http://schemas.microsoft.com/sharepoint/v3/contenttype/forms"/>
+  </ds:schemaRefs>
+</ds:datastoreItem>
+</file>
+
+<file path=customXml/itemProps3.xml><?xml version="1.0" encoding="utf-8"?>
 <ds:datastoreItem xmlns:ds="http://schemas.openxmlformats.org/officeDocument/2006/customXml" ds:itemID="{A7350A5B-CE54-4E4D-BE27-CF33406758F5}">
   <ds:schemaRefs>
     <ds:schemaRef ds:uri="http://schemas.microsoft.com/office/2006/metadata/properties"/>
@@ -6221,12 +6566,4 @@
     <ds:schemaRef ds:uri="dec52c3a-5492-42d3-9f21-3292938019d7"/>
   </ds:schemaRefs>
 </ds:datastoreItem>
-</file>
-
-<file path=customXml/itemProps3.xml><?xml version="1.0" encoding="utf-8"?>
-<ds:datastoreItem xmlns:ds="http://schemas.openxmlformats.org/officeDocument/2006/customXml" ds:itemID="{1D69BB13-F2A5-4127-9B34-94F6366F0D3C}">
-  <ds:schemaRefs>
-    <ds:schemaRef ds:uri="http://schemas.microsoft.com/sharepoint/v3/contenttype/forms"/>
-  </ds:schemaRefs>
-</ds:datastoreItem>
 </file>
</xml_diff>